<commit_message>
Assigned the FRs equally to each TM
</commit_message>
<xml_diff>
--- a/Final Project_FR_Group_3.docx
+++ b/Final Project_FR_Group_3.docx
@@ -2706,7 +2706,7 @@
                 <w:color w:val="000000"/>
                 <w:szCs w:val="24"/>
               </w:rPr>
-              <w:t>André</w:t>
+              <w:t>Diego</w:t>
             </w:r>
           </w:p>
         </w:tc>
@@ -3624,7 +3624,15 @@
                 <w:color w:val="000000"/>
                 <w:szCs w:val="24"/>
               </w:rPr>
-              <w:t>Dev</w:t>
+              <w:t>D</w:t>
+            </w:r>
+            <w:r>
+              <w:rPr>
+                <w:rFonts w:eastAsia="Times New Roman" w:cs="Times New Roman"/>
+                <w:color w:val="000000"/>
+                <w:szCs w:val="24"/>
+              </w:rPr>
+              <w:t>iego</w:t>
             </w:r>
           </w:p>
         </w:tc>
@@ -8310,7 +8318,7 @@
                 <w:color w:val="000000"/>
                 <w:szCs w:val="24"/>
               </w:rPr>
-              <w:t>Vats</w:t>
+              <w:t>Zeel</w:t>
             </w:r>
           </w:p>
         </w:tc>
@@ -10007,6 +10015,7 @@
   <w:style w:type="character" w:default="1" w:styleId="DefaultParagraphFont">
     <w:name w:val="Default Paragraph Font"/>
     <w:uiPriority w:val="1"/>
+    <w:semiHidden/>
     <w:unhideWhenUsed/>
   </w:style>
   <w:style w:type="table" w:default="1" w:styleId="TableNormal">

</xml_diff>